<commit_message>
Update phase 3 doc
</commit_message>
<xml_diff>
--- a/Group_Discussion/Phase3.docx
+++ b/Group_Discussion/Phase3.docx
@@ -138,6 +138,7 @@
         <w:t>Overview</w:t>
       </w:r>
     </w:p>
+    <w:p/>
     <w:p>
       <w:r>
         <w:t xml:space="preserve">In week </w:t>
@@ -146,7 +147,13 @@
         <w:t>7</w:t>
       </w:r>
       <w:r>
-        <w:t xml:space="preserve">, our group has been focusing on </w:t>
+        <w:t>, our group focus</w:t>
+      </w:r>
+      <w:r>
+        <w:t>ed</w:t>
+      </w:r>
+      <w:r>
+        <w:t xml:space="preserve"> on </w:t>
       </w:r>
       <w:r>
         <w:t>testing</w:t>
@@ -155,13 +162,19 @@
         <w:t xml:space="preserve">, </w:t>
       </w:r>
       <w:r>
+        <w:t xml:space="preserve">minor </w:t>
+      </w:r>
+      <w:r>
         <w:t>bug fixes</w:t>
       </w:r>
       <w:r>
         <w:t>, and minor im</w:t>
       </w:r>
       <w:r>
-        <w:t>provements to the code</w:t>
+        <w:t xml:space="preserve">provements to the </w:t>
+      </w:r>
+      <w:r>
+        <w:t>design</w:t>
       </w:r>
       <w:r>
         <w:t xml:space="preserve">. </w:t>
@@ -954,7 +967,6 @@
           <w:b/>
           <w:bCs/>
         </w:rPr>
-        <w:lastRenderedPageBreak/>
         <w:t xml:space="preserve">Problems </w:t>
       </w:r>
       <w:r>
@@ -993,18 +1005,28 @@
         <w:t>ecisions</w:t>
       </w:r>
     </w:p>
-    <w:p>
-      <w:r>
-        <w:t xml:space="preserve">We are unable to implement unit testing for some parts of the application due to </w:t>
+    <w:p/>
+    <w:p>
+      <w:r>
+        <w:t xml:space="preserve">We are unable to implement </w:t>
+      </w:r>
+      <w:r>
+        <w:t xml:space="preserve">automated </w:t>
+      </w:r>
+      <w:r>
+        <w:t xml:space="preserve">testing for some parts of the application due to </w:t>
       </w:r>
       <w:r>
         <w:t xml:space="preserve">some design choices. Notably, exception testing cannot be automated for methods which handle their own exceptions instead of passing the exception to the caller. A major refactor would be required to fix this issue which may affect our ability to deliver on time. </w:t>
       </w:r>
       <w:r>
-        <w:t>We currently</w:t>
-      </w:r>
-      <w:r>
-        <w:t xml:space="preserve"> intend to press forward with manual testing the exceptions.</w:t>
+        <w:t xml:space="preserve">We </w:t>
+      </w:r>
+      <w:r>
+        <w:t xml:space="preserve">decided </w:t>
+      </w:r>
+      <w:r>
+        <w:t>to press forward with manual testing the exceptions.</w:t>
       </w:r>
     </w:p>
     <w:p/>
@@ -1020,12 +1042,25 @@
           <w:b/>
           <w:bCs/>
         </w:rPr>
-        <w:t>Changes of the previous document</w:t>
-      </w:r>
-    </w:p>
-    <w:p>
-      <w:r>
-        <w:t>The test plan has been completely updated. We have added a table of automated tests, removed some redundant tests, updated some testing criteria to align with changes in the design and implementation, and added columns to record test results and figure numbers.</w:t>
+        <w:t>Document Changes</w:t>
+      </w:r>
+    </w:p>
+    <w:p/>
+    <w:p>
+      <w:r>
+        <w:t xml:space="preserve">The test plan has been completely updated. We have added </w:t>
+      </w:r>
+      <w:r>
+        <w:t>two</w:t>
+      </w:r>
+      <w:r>
+        <w:t xml:space="preserve"> table</w:t>
+      </w:r>
+      <w:r>
+        <w:t>s</w:t>
+      </w:r>
+      <w:r>
+        <w:t xml:space="preserve"> of automated tests, removed some redundant tests, updated testing criteria to align with changes in the design and implementation, and added columns to record test results and figure numbers.</w:t>
       </w:r>
     </w:p>
     <w:p/>
@@ -1065,36 +1100,73 @@
         <w:t>s</w:t>
       </w:r>
     </w:p>
-    <w:p>
-      <w:pPr>
-        <w:pStyle w:val="ListParagraph"/>
-        <w:numPr>
-          <w:ilvl w:val="0"/>
-          <w:numId w:val="2"/>
-        </w:numPr>
-      </w:pPr>
-      <w:r>
-        <w:t>screen shots of each major feature</w:t>
-      </w:r>
-    </w:p>
-    <w:p>
-      <w:pPr>
-        <w:pStyle w:val="ListParagraph"/>
-        <w:numPr>
-          <w:ilvl w:val="0"/>
-          <w:numId w:val="2"/>
-        </w:numPr>
-      </w:pPr>
-      <w:r>
-        <w:t xml:space="preserve">screen shot of unit tests </w:t>
-      </w:r>
-      <w:proofErr w:type="spellStart"/>
-      <w:r>
-        <w:t>passsing</w:t>
-      </w:r>
-      <w:proofErr w:type="spellEnd"/>
-    </w:p>
     <w:p/>
+    <w:p>
+      <w:r>
+        <w:t xml:space="preserve">We have fully functional and tested software. Figure 1 shows the results of the automated unit tests. </w:t>
+      </w:r>
+    </w:p>
+    <w:p/>
+    <w:p>
+      <w:pPr>
+        <w:jc w:val="center"/>
+      </w:pPr>
+      <w:r>
+        <w:drawing>
+          <wp:inline distT="0" distB="0" distL="0" distR="0" wp14:anchorId="61C6454E" wp14:editId="066AC714">
+            <wp:extent cx="5943600" cy="3738880"/>
+            <wp:effectExtent l="0" t="0" r="0" b="0"/>
+            <wp:docPr id="1" name="Picture 1" descr="Graphical user interface, text&#10;&#10;Description automatically generated"/>
+            <wp:cNvGraphicFramePr>
+              <a:graphicFrameLocks xmlns:a="http://schemas.openxmlformats.org/drawingml/2006/main" noChangeAspect="1"/>
+            </wp:cNvGraphicFramePr>
+            <a:graphic xmlns:a="http://schemas.openxmlformats.org/drawingml/2006/main">
+              <a:graphicData uri="http://schemas.openxmlformats.org/drawingml/2006/picture">
+                <pic:pic xmlns:pic="http://schemas.openxmlformats.org/drawingml/2006/picture">
+                  <pic:nvPicPr>
+                    <pic:cNvPr id="1" name="Picture 1" descr="Graphical user interface, text&#10;&#10;Description automatically generated"/>
+                    <pic:cNvPicPr/>
+                  </pic:nvPicPr>
+                  <pic:blipFill>
+                    <a:blip r:embed="rId5"/>
+                    <a:stretch>
+                      <a:fillRect/>
+                    </a:stretch>
+                  </pic:blipFill>
+                  <pic:spPr>
+                    <a:xfrm>
+                      <a:off x="0" y="0"/>
+                      <a:ext cx="5943600" cy="3738880"/>
+                    </a:xfrm>
+                    <a:prstGeom prst="rect">
+                      <a:avLst/>
+                    </a:prstGeom>
+                  </pic:spPr>
+                </pic:pic>
+              </a:graphicData>
+            </a:graphic>
+          </wp:inline>
+        </w:drawing>
+      </w:r>
+    </w:p>
+    <w:p>
+      <w:r>
+        <w:rPr>
+          <w:i/>
+          <w:iCs/>
+        </w:rPr>
+        <w:t>Figure 1</w:t>
+      </w:r>
+      <w:r>
+        <w:t>. Automated unit tests all pass</w:t>
+      </w:r>
+    </w:p>
+    <w:p/>
+    <w:p>
+      <w:r>
+        <w:t xml:space="preserve">… add a few screen shots of the major functions … </w:t>
+      </w:r>
+    </w:p>
     <w:sectPr>
       <w:pgSz w:w="12240" w:h="15840"/>
       <w:pgMar w:top="1440" w:right="1440" w:bottom="1440" w:left="1440" w:header="720" w:footer="720" w:gutter="0"/>

</xml_diff>